<commit_message>
update itfrs, vqrs, owafrs, tnorm, implicator, similarity based on best practices and design patterns
</commit_message>
<xml_diff>
--- a/lessons_learned_and_trainings/Python_coding_styles_and_good_practices.docx
+++ b/lessons_learned_and_trainings/Python_coding_styles_and_good_practices.docx
@@ -1718,21 +1718,7 @@
                 <w:rStyle w:val="Hyperlink"/>
                 <w:noProof/>
               </w:rPr>
-              <w:t>PYDA</w:t>
-            </w:r>
-            <w:r>
-              <w:rPr>
-                <w:rStyle w:val="Hyperlink"/>
-                <w:noProof/>
-              </w:rPr>
-              <w:t>N</w:t>
-            </w:r>
-            <w:r>
-              <w:rPr>
-                <w:rStyle w:val="Hyperlink"/>
-                <w:noProof/>
-              </w:rPr>
-              <w:t>TIC</w:t>
+              <w:t>PYDANTIC</w:t>
             </w:r>
             <w:r>
               <w:rPr>
@@ -10511,7 +10497,6 @@
         <w:rPr>
           <w:rStyle w:val="HTMLCode"/>
           <w:rFonts w:eastAsiaTheme="majorEastAsia"/>
-          <w:lang w:val="de-DE"/>
         </w:rPr>
       </w:pPr>
       <w:r>
@@ -10521,19 +10506,26 @@
         </w:rPr>
         <w:t xml:space="preserve">    </w:t>
       </w:r>
-      <w:r>
-        <w:rPr>
-          <w:rStyle w:val="HTMLCode"/>
-          <w:rFonts w:eastAsiaTheme="majorEastAsia"/>
-          <w:lang w:val="de-DE"/>
-        </w:rPr>
-        <w:t>fr_model=</w:t>
-      </w:r>
-      <w:r>
-        <w:rPr>
-          <w:rStyle w:val="hljs-string"/>
-          <w:rFonts w:eastAsiaTheme="majorEastAsia"/>
-          <w:lang w:val="de-DE"/>
+      <w:proofErr w:type="spellStart"/>
+      <w:r>
+        <w:rPr>
+          <w:rStyle w:val="HTMLCode"/>
+          <w:rFonts w:eastAsiaTheme="majorEastAsia"/>
+        </w:rPr>
+        <w:t>fr_model</w:t>
+      </w:r>
+      <w:proofErr w:type="spellEnd"/>
+      <w:r>
+        <w:rPr>
+          <w:rStyle w:val="HTMLCode"/>
+          <w:rFonts w:eastAsiaTheme="majorEastAsia"/>
+        </w:rPr>
+        <w:t>=</w:t>
+      </w:r>
+      <w:r>
+        <w:rPr>
+          <w:rStyle w:val="hljs-string"/>
+          <w:rFonts w:eastAsiaTheme="majorEastAsia"/>
         </w:rPr>
         <w:t>"VQRS"</w:t>
       </w:r>
@@ -10541,7 +10533,6 @@
         <w:rPr>
           <w:rStyle w:val="HTMLCode"/>
           <w:rFonts w:eastAsiaTheme="majorEastAsia"/>
-          <w:lang w:val="de-DE"/>
         </w:rPr>
         <w:t>,</w:t>
       </w:r>
@@ -10552,22 +10543,35 @@
         <w:rPr>
           <w:rStyle w:val="HTMLCode"/>
           <w:rFonts w:eastAsiaTheme="majorEastAsia"/>
-          <w:lang w:val="de-DE"/>
-        </w:rPr>
-      </w:pPr>
-      <w:r>
-        <w:rPr>
-          <w:rStyle w:val="HTMLCode"/>
-          <w:rFonts w:eastAsiaTheme="majorEastAsia"/>
-          <w:lang w:val="de-DE"/>
-        </w:rPr>
-        <w:t xml:space="preserve">    hgf=</w:t>
-      </w:r>
-      <w:r>
-        <w:rPr>
-          <w:rStyle w:val="hljs-string"/>
-          <w:rFonts w:eastAsiaTheme="majorEastAsia"/>
-          <w:lang w:val="de-DE"/>
+        </w:rPr>
+      </w:pPr>
+      <w:r>
+        <w:rPr>
+          <w:rStyle w:val="HTMLCode"/>
+          <w:rFonts w:eastAsiaTheme="majorEastAsia"/>
+        </w:rPr>
+        <w:t xml:space="preserve">    </w:t>
+      </w:r>
+      <w:proofErr w:type="spellStart"/>
+      <w:r>
+        <w:rPr>
+          <w:rStyle w:val="HTMLCode"/>
+          <w:rFonts w:eastAsiaTheme="majorEastAsia"/>
+        </w:rPr>
+        <w:t>hgf</w:t>
+      </w:r>
+      <w:proofErr w:type="spellEnd"/>
+      <w:r>
+        <w:rPr>
+          <w:rStyle w:val="HTMLCode"/>
+          <w:rFonts w:eastAsiaTheme="majorEastAsia"/>
+        </w:rPr>
+        <w:t>=</w:t>
+      </w:r>
+      <w:r>
+        <w:rPr>
+          <w:rStyle w:val="hljs-string"/>
+          <w:rFonts w:eastAsiaTheme="majorEastAsia"/>
         </w:rPr>
         <w:t>"HGF1"</w:t>
       </w:r>
@@ -10575,7 +10579,6 @@
         <w:rPr>
           <w:rStyle w:val="HTMLCode"/>
           <w:rFonts w:eastAsiaTheme="majorEastAsia"/>
-          <w:lang w:val="de-DE"/>
         </w:rPr>
         <w:t>,</w:t>
       </w:r>
@@ -10592,7 +10595,6 @@
         <w:rPr>
           <w:rStyle w:val="HTMLCode"/>
           <w:rFonts w:eastAsiaTheme="majorEastAsia"/>
-          <w:lang w:val="de-DE"/>
         </w:rPr>
         <w:t xml:space="preserve">    </w:t>
       </w:r>
@@ -12089,15 +12091,7 @@
       </w:r>
       <w:proofErr w:type="spellEnd"/>
       <w:r>
-        <w:t xml:space="preserve">, </w:t>
-      </w:r>
-      <w:proofErr w:type="spellStart"/>
-      <w:r>
-        <w:t>expected_type</w:t>
-      </w:r>
-      <w:proofErr w:type="spellEnd"/>
-      <w:r>
-        <w:t>):</w:t>
+        <w:t>, expected_type):</w:t>
       </w:r>
     </w:p>
     <w:p>
@@ -22253,6 +22247,865 @@
       </w:r>
     </w:p>
     <w:p/>
+    <w:p/>
+    <w:p>
+      <w:pPr>
+        <w:pStyle w:val="Heading1"/>
+      </w:pPr>
+      <w:r>
+        <w:t xml:space="preserve">difference between </w:t>
+      </w:r>
+      <w:proofErr w:type="spellStart"/>
+      <w:r>
+        <w:t>cls</w:t>
+      </w:r>
+      <w:proofErr w:type="spellEnd"/>
+      <w:r>
+        <w:t xml:space="preserve"> and self in python</w:t>
+      </w:r>
+    </w:p>
+    <w:p>
+      <w:pPr>
+        <w:rPr>
+          <w:b/>
+          <w:bCs/>
+        </w:rPr>
+      </w:pPr>
+      <w:r>
+        <w:rPr>
+          <w:b/>
+          <w:bCs/>
+        </w:rPr>
+        <w:t>ChatGPT said:</w:t>
+      </w:r>
+    </w:p>
+    <w:p>
+      <w:r>
+        <w:t xml:space="preserve">In Python, self and </w:t>
+      </w:r>
+      <w:proofErr w:type="spellStart"/>
+      <w:r>
+        <w:t>cls</w:t>
+      </w:r>
+      <w:proofErr w:type="spellEnd"/>
+      <w:r>
+        <w:t xml:space="preserve"> are </w:t>
+      </w:r>
+      <w:r>
+        <w:rPr>
+          <w:b/>
+          <w:bCs/>
+        </w:rPr>
+        <w:t>conventionally used names</w:t>
+      </w:r>
+      <w:r>
+        <w:t xml:space="preserve"> that refer to different contexts in object-oriented programming.</w:t>
+      </w:r>
+    </w:p>
+    <w:p>
+      <w:r>
+        <w:pict w14:anchorId="0105EAE9">
+          <v:rect id="_x0000_i1086" style="width:0;height:1.5pt" o:hralign="center" o:hrstd="t" o:hr="t" fillcolor="#a0a0a0" stroked="f"/>
+        </w:pict>
+      </w:r>
+    </w:p>
+    <w:p>
+      <w:pPr>
+        <w:rPr>
+          <w:b/>
+          <w:bCs/>
+        </w:rPr>
+      </w:pPr>
+      <w:r>
+        <w:rPr>
+          <w:rFonts w:ascii="Segoe UI Emoji" w:hAnsi="Segoe UI Emoji" w:cs="Segoe UI Emoji"/>
+          <w:b/>
+          <w:bCs/>
+        </w:rPr>
+        <w:t>✅</w:t>
+      </w:r>
+      <w:r>
+        <w:rPr>
+          <w:b/>
+          <w:bCs/>
+        </w:rPr>
+        <w:t xml:space="preserve"> self — Refers to the instance of a class</w:t>
+      </w:r>
+    </w:p>
+    <w:p>
+      <w:pPr>
+        <w:numPr>
+          <w:ilvl w:val="0"/>
+          <w:numId w:val="12"/>
+        </w:numPr>
+      </w:pPr>
+      <w:r>
+        <w:t xml:space="preserve">Used in </w:t>
+      </w:r>
+      <w:r>
+        <w:rPr>
+          <w:b/>
+          <w:bCs/>
+        </w:rPr>
+        <w:t>instance methods</w:t>
+      </w:r>
+    </w:p>
+    <w:p>
+      <w:pPr>
+        <w:numPr>
+          <w:ilvl w:val="0"/>
+          <w:numId w:val="12"/>
+        </w:numPr>
+      </w:pPr>
+      <w:r>
+        <w:t>Gives access to the object's attributes and methods</w:t>
+      </w:r>
+    </w:p>
+    <w:p>
+      <w:r>
+        <w:t>python</w:t>
+      </w:r>
+    </w:p>
+    <w:p>
+      <w:proofErr w:type="spellStart"/>
+      <w:r>
+        <w:t>CopyEdit</w:t>
+      </w:r>
+      <w:proofErr w:type="spellEnd"/>
+    </w:p>
+    <w:p>
+      <w:r>
+        <w:t>class Car:</w:t>
+      </w:r>
+    </w:p>
+    <w:p>
+      <w:r>
+        <w:t xml:space="preserve">    def __</w:t>
+      </w:r>
+      <w:proofErr w:type="spellStart"/>
+      <w:r>
+        <w:t>init</w:t>
+      </w:r>
+      <w:proofErr w:type="spellEnd"/>
+      <w:r>
+        <w:t>_</w:t>
+      </w:r>
+      <w:proofErr w:type="gramStart"/>
+      <w:r>
+        <w:t>_(</w:t>
+      </w:r>
+      <w:proofErr w:type="gramEnd"/>
+      <w:r>
+        <w:t>self, color):</w:t>
+      </w:r>
+    </w:p>
+    <w:p>
+      <w:r>
+        <w:t xml:space="preserve">        </w:t>
+      </w:r>
+      <w:proofErr w:type="spellStart"/>
+      <w:proofErr w:type="gramStart"/>
+      <w:r>
+        <w:t>self.color</w:t>
+      </w:r>
+      <w:proofErr w:type="spellEnd"/>
+      <w:proofErr w:type="gramEnd"/>
+      <w:r>
+        <w:t xml:space="preserve"> = </w:t>
+      </w:r>
+      <w:proofErr w:type="gramStart"/>
+      <w:r>
+        <w:t>color  #</w:t>
+      </w:r>
+      <w:proofErr w:type="gramEnd"/>
+      <w:r>
+        <w:t xml:space="preserve"> self refers to the instance</w:t>
+      </w:r>
+    </w:p>
+    <w:p/>
+    <w:p>
+      <w:r>
+        <w:t xml:space="preserve">    def drive(self):</w:t>
+      </w:r>
+    </w:p>
+    <w:p>
+      <w:r>
+        <w:t xml:space="preserve">        </w:t>
+      </w:r>
+      <w:proofErr w:type="gramStart"/>
+      <w:r>
+        <w:t>print(</w:t>
+      </w:r>
+      <w:proofErr w:type="spellStart"/>
+      <w:proofErr w:type="gramEnd"/>
+      <w:r>
+        <w:t>f"The</w:t>
+      </w:r>
+      <w:proofErr w:type="spellEnd"/>
+      <w:r>
+        <w:t xml:space="preserve"> {</w:t>
+      </w:r>
+      <w:proofErr w:type="spellStart"/>
+      <w:proofErr w:type="gramStart"/>
+      <w:r>
+        <w:t>self.color</w:t>
+      </w:r>
+      <w:proofErr w:type="spellEnd"/>
+      <w:proofErr w:type="gramEnd"/>
+      <w:r>
+        <w:t>} car is driving.")</w:t>
+      </w:r>
+    </w:p>
+    <w:p>
+      <w:r>
+        <w:t>python</w:t>
+      </w:r>
+    </w:p>
+    <w:p>
+      <w:proofErr w:type="spellStart"/>
+      <w:r>
+        <w:t>CopyEdit</w:t>
+      </w:r>
+      <w:proofErr w:type="spellEnd"/>
+    </w:p>
+    <w:p>
+      <w:proofErr w:type="spellStart"/>
+      <w:r>
+        <w:t>my_car</w:t>
+      </w:r>
+      <w:proofErr w:type="spellEnd"/>
+      <w:r>
+        <w:t xml:space="preserve"> = Car("red")</w:t>
+      </w:r>
+    </w:p>
+    <w:p>
+      <w:proofErr w:type="spellStart"/>
+      <w:r>
+        <w:lastRenderedPageBreak/>
+        <w:t>my_</w:t>
+      </w:r>
+      <w:proofErr w:type="gramStart"/>
+      <w:r>
+        <w:t>car.drive</w:t>
+      </w:r>
+      <w:proofErr w:type="spellEnd"/>
+      <w:r>
+        <w:t>()  #</w:t>
+      </w:r>
+      <w:proofErr w:type="gramEnd"/>
+      <w:r>
+        <w:t xml:space="preserve"> </w:t>
+      </w:r>
+      <w:proofErr w:type="spellStart"/>
+      <w:r>
+        <w:t>self points</w:t>
+      </w:r>
+      <w:proofErr w:type="spellEnd"/>
+      <w:r>
+        <w:t xml:space="preserve"> to `</w:t>
+      </w:r>
+      <w:proofErr w:type="spellStart"/>
+      <w:r>
+        <w:t>my_car</w:t>
+      </w:r>
+      <w:proofErr w:type="spellEnd"/>
+      <w:r>
+        <w:t>`</w:t>
+      </w:r>
+    </w:p>
+    <w:p>
+      <w:r>
+        <w:pict w14:anchorId="5B11A48A">
+          <v:rect id="_x0000_i1087" style="width:0;height:1.5pt" o:hralign="center" o:hrstd="t" o:hr="t" fillcolor="#a0a0a0" stroked="f"/>
+        </w:pict>
+      </w:r>
+    </w:p>
+    <w:p>
+      <w:pPr>
+        <w:rPr>
+          <w:b/>
+          <w:bCs/>
+        </w:rPr>
+      </w:pPr>
+      <w:r>
+        <w:rPr>
+          <w:rFonts w:ascii="Segoe UI Emoji" w:hAnsi="Segoe UI Emoji" w:cs="Segoe UI Emoji"/>
+          <w:b/>
+          <w:bCs/>
+        </w:rPr>
+        <w:t>✅</w:t>
+      </w:r>
+      <w:r>
+        <w:rPr>
+          <w:b/>
+          <w:bCs/>
+        </w:rPr>
+        <w:t xml:space="preserve"> </w:t>
+      </w:r>
+      <w:proofErr w:type="spellStart"/>
+      <w:r>
+        <w:rPr>
+          <w:b/>
+          <w:bCs/>
+        </w:rPr>
+        <w:t>cls</w:t>
+      </w:r>
+      <w:proofErr w:type="spellEnd"/>
+      <w:r>
+        <w:rPr>
+          <w:b/>
+          <w:bCs/>
+        </w:rPr>
+        <w:t xml:space="preserve"> — Refers to the class itself</w:t>
+      </w:r>
+    </w:p>
+    <w:p>
+      <w:pPr>
+        <w:numPr>
+          <w:ilvl w:val="0"/>
+          <w:numId w:val="13"/>
+        </w:numPr>
+      </w:pPr>
+      <w:r>
+        <w:t xml:space="preserve">Used in </w:t>
+      </w:r>
+      <w:r>
+        <w:rPr>
+          <w:b/>
+          <w:bCs/>
+        </w:rPr>
+        <w:t>class methods</w:t>
+      </w:r>
+      <w:r>
+        <w:t xml:space="preserve"> (defined with @classmethod)</w:t>
+      </w:r>
+    </w:p>
+    <w:p>
+      <w:pPr>
+        <w:numPr>
+          <w:ilvl w:val="0"/>
+          <w:numId w:val="13"/>
+        </w:numPr>
+      </w:pPr>
+      <w:r>
+        <w:t xml:space="preserve">Can be used to </w:t>
+      </w:r>
+      <w:r>
+        <w:rPr>
+          <w:b/>
+          <w:bCs/>
+        </w:rPr>
+        <w:t>access class variables</w:t>
+      </w:r>
+      <w:r>
+        <w:t xml:space="preserve"> or to create new instances</w:t>
+      </w:r>
+    </w:p>
+    <w:p>
+      <w:r>
+        <w:t>python</w:t>
+      </w:r>
+    </w:p>
+    <w:p>
+      <w:proofErr w:type="spellStart"/>
+      <w:r>
+        <w:t>CopyEdit</w:t>
+      </w:r>
+      <w:proofErr w:type="spellEnd"/>
+    </w:p>
+    <w:p>
+      <w:r>
+        <w:t>class Car:</w:t>
+      </w:r>
+    </w:p>
+    <w:p>
+      <w:r>
+        <w:t xml:space="preserve">    wheels = 4</w:t>
+      </w:r>
+    </w:p>
+    <w:p/>
+    <w:p>
+      <w:r>
+        <w:t xml:space="preserve">    @classmethod</w:t>
+      </w:r>
+    </w:p>
+    <w:p>
+      <w:r>
+        <w:t xml:space="preserve">    def </w:t>
+      </w:r>
+      <w:proofErr w:type="spellStart"/>
+      <w:r>
+        <w:t>get_wheels</w:t>
+      </w:r>
+      <w:proofErr w:type="spellEnd"/>
+      <w:r>
+        <w:t>(</w:t>
+      </w:r>
+      <w:proofErr w:type="spellStart"/>
+      <w:r>
+        <w:t>cls</w:t>
+      </w:r>
+      <w:proofErr w:type="spellEnd"/>
+      <w:r>
+        <w:t>):</w:t>
+      </w:r>
+    </w:p>
+    <w:p>
+      <w:r>
+        <w:t xml:space="preserve">        return </w:t>
+      </w:r>
+      <w:proofErr w:type="spellStart"/>
+      <w:proofErr w:type="gramStart"/>
+      <w:r>
+        <w:t>cls.wheels</w:t>
+      </w:r>
+      <w:proofErr w:type="spellEnd"/>
+      <w:proofErr w:type="gramEnd"/>
+      <w:r>
+        <w:t xml:space="preserve">  # </w:t>
+      </w:r>
+      <w:proofErr w:type="spellStart"/>
+      <w:r>
+        <w:t>cls</w:t>
+      </w:r>
+      <w:proofErr w:type="spellEnd"/>
+      <w:r>
+        <w:t xml:space="preserve"> refers to Car class</w:t>
+      </w:r>
+    </w:p>
+    <w:p>
+      <w:r>
+        <w:t>python</w:t>
+      </w:r>
+    </w:p>
+    <w:p>
+      <w:proofErr w:type="spellStart"/>
+      <w:r>
+        <w:t>CopyEdit</w:t>
+      </w:r>
+      <w:proofErr w:type="spellEnd"/>
+    </w:p>
+    <w:p>
+      <w:proofErr w:type="spellStart"/>
+      <w:r>
+        <w:t>Car.get_</w:t>
+      </w:r>
+      <w:proofErr w:type="gramStart"/>
+      <w:r>
+        <w:t>wheels</w:t>
+      </w:r>
+      <w:proofErr w:type="spellEnd"/>
+      <w:r>
+        <w:t>()  #</w:t>
+      </w:r>
+      <w:proofErr w:type="gramEnd"/>
+      <w:r>
+        <w:t xml:space="preserve"> returns 4</w:t>
+      </w:r>
+    </w:p>
+    <w:p>
+      <w:r>
+        <w:pict w14:anchorId="4EE22F4E">
+          <v:rect id="_x0000_i1088" style="width:0;height:1.5pt" o:hralign="center" o:hrstd="t" o:hr="t" fillcolor="#a0a0a0" stroked="f"/>
+        </w:pict>
+      </w:r>
+    </w:p>
+    <w:p>
+      <w:pPr>
+        <w:rPr>
+          <w:b/>
+          <w:bCs/>
+        </w:rPr>
+      </w:pPr>
+      <w:r>
+        <w:rPr>
+          <w:rFonts w:ascii="Segoe UI Emoji" w:hAnsi="Segoe UI Emoji" w:cs="Segoe UI Emoji"/>
+          <w:b/>
+          <w:bCs/>
+        </w:rPr>
+        <w:t>✅</w:t>
+      </w:r>
+      <w:r>
+        <w:rPr>
+          <w:b/>
+          <w:bCs/>
+        </w:rPr>
+        <w:t xml:space="preserve"> When to Use Which?</w:t>
+      </w:r>
+    </w:p>
+    <w:tbl>
+      <w:tblPr>
+        <w:tblW w:w="0" w:type="auto"/>
+        <w:tblCellSpacing w:w="15" w:type="dxa"/>
+        <w:tblCellMar>
+          <w:top w:w="15" w:type="dxa"/>
+          <w:left w:w="15" w:type="dxa"/>
+          <w:bottom w:w="15" w:type="dxa"/>
+          <w:right w:w="15" w:type="dxa"/>
+        </w:tblCellMar>
+        <w:tblLook w:val="04A0" w:firstRow="1" w:lastRow="0" w:firstColumn="1" w:lastColumn="0" w:noHBand="0" w:noVBand="1"/>
+      </w:tblPr>
+      <w:tblGrid>
+        <w:gridCol w:w="1019"/>
+        <w:gridCol w:w="1928"/>
+        <w:gridCol w:w="1657"/>
+        <w:gridCol w:w="4057"/>
+      </w:tblGrid>
+      <w:tr>
+        <w:trPr>
+          <w:tblHeader/>
+          <w:tblCellSpacing w:w="15" w:type="dxa"/>
+        </w:trPr>
+        <w:tc>
+          <w:tcPr>
+            <w:tcW w:w="0" w:type="auto"/>
+            <w:vAlign w:val="center"/>
+            <w:hideMark/>
+          </w:tcPr>
+          <w:p>
+            <w:pPr>
+              <w:rPr>
+                <w:b/>
+                <w:bCs/>
+              </w:rPr>
+            </w:pPr>
+            <w:r>
+              <w:rPr>
+                <w:b/>
+                <w:bCs/>
+              </w:rPr>
+              <w:t>Keyword</w:t>
+            </w:r>
+          </w:p>
+        </w:tc>
+        <w:tc>
+          <w:tcPr>
+            <w:tcW w:w="0" w:type="auto"/>
+            <w:vAlign w:val="center"/>
+            <w:hideMark/>
+          </w:tcPr>
+          <w:p>
+            <w:pPr>
+              <w:rPr>
+                <w:b/>
+                <w:bCs/>
+              </w:rPr>
+            </w:pPr>
+            <w:r>
+              <w:rPr>
+                <w:b/>
+                <w:bCs/>
+              </w:rPr>
+              <w:t>Used In</w:t>
+            </w:r>
+          </w:p>
+        </w:tc>
+        <w:tc>
+          <w:tcPr>
+            <w:tcW w:w="0" w:type="auto"/>
+            <w:vAlign w:val="center"/>
+            <w:hideMark/>
+          </w:tcPr>
+          <w:p>
+            <w:pPr>
+              <w:rPr>
+                <w:b/>
+                <w:bCs/>
+              </w:rPr>
+            </w:pPr>
+            <w:r>
+              <w:rPr>
+                <w:b/>
+                <w:bCs/>
+              </w:rPr>
+              <w:t>Refers To</w:t>
+            </w:r>
+          </w:p>
+        </w:tc>
+        <w:tc>
+          <w:tcPr>
+            <w:tcW w:w="0" w:type="auto"/>
+            <w:vAlign w:val="center"/>
+            <w:hideMark/>
+          </w:tcPr>
+          <w:p>
+            <w:pPr>
+              <w:rPr>
+                <w:b/>
+                <w:bCs/>
+              </w:rPr>
+            </w:pPr>
+            <w:r>
+              <w:rPr>
+                <w:b/>
+                <w:bCs/>
+              </w:rPr>
+              <w:t>Typical Use</w:t>
+            </w:r>
+          </w:p>
+        </w:tc>
+      </w:tr>
+      <w:tr>
+        <w:trPr>
+          <w:tblCellSpacing w:w="15" w:type="dxa"/>
+        </w:trPr>
+        <w:tc>
+          <w:tcPr>
+            <w:tcW w:w="0" w:type="auto"/>
+            <w:vAlign w:val="center"/>
+            <w:hideMark/>
+          </w:tcPr>
+          <w:p>
+            <w:r>
+              <w:t>self</w:t>
+            </w:r>
+          </w:p>
+        </w:tc>
+        <w:tc>
+          <w:tcPr>
+            <w:tcW w:w="0" w:type="auto"/>
+            <w:vAlign w:val="center"/>
+            <w:hideMark/>
+          </w:tcPr>
+          <w:p>
+            <w:r>
+              <w:t>instance methods</w:t>
+            </w:r>
+          </w:p>
+        </w:tc>
+        <w:tc>
+          <w:tcPr>
+            <w:tcW w:w="0" w:type="auto"/>
+            <w:vAlign w:val="center"/>
+            <w:hideMark/>
+          </w:tcPr>
+          <w:p>
+            <w:r>
+              <w:t>object instance</w:t>
+            </w:r>
+          </w:p>
+        </w:tc>
+        <w:tc>
+          <w:tcPr>
+            <w:tcW w:w="0" w:type="auto"/>
+            <w:vAlign w:val="center"/>
+            <w:hideMark/>
+          </w:tcPr>
+          <w:p>
+            <w:r>
+              <w:t>Access or modify instance data</w:t>
+            </w:r>
+          </w:p>
+        </w:tc>
+      </w:tr>
+      <w:tr>
+        <w:trPr>
+          <w:tblCellSpacing w:w="15" w:type="dxa"/>
+        </w:trPr>
+        <w:tc>
+          <w:tcPr>
+            <w:tcW w:w="0" w:type="auto"/>
+            <w:vAlign w:val="center"/>
+            <w:hideMark/>
+          </w:tcPr>
+          <w:p>
+            <w:proofErr w:type="spellStart"/>
+            <w:r>
+              <w:t>cls</w:t>
+            </w:r>
+            <w:proofErr w:type="spellEnd"/>
+          </w:p>
+        </w:tc>
+        <w:tc>
+          <w:tcPr>
+            <w:tcW w:w="0" w:type="auto"/>
+            <w:vAlign w:val="center"/>
+            <w:hideMark/>
+          </w:tcPr>
+          <w:p>
+            <w:r>
+              <w:t>class methods</w:t>
+            </w:r>
+          </w:p>
+        </w:tc>
+        <w:tc>
+          <w:tcPr>
+            <w:tcW w:w="0" w:type="auto"/>
+            <w:vAlign w:val="center"/>
+            <w:hideMark/>
+          </w:tcPr>
+          <w:p>
+            <w:r>
+              <w:t>class itself</w:t>
+            </w:r>
+          </w:p>
+        </w:tc>
+        <w:tc>
+          <w:tcPr>
+            <w:tcW w:w="0" w:type="auto"/>
+            <w:vAlign w:val="center"/>
+            <w:hideMark/>
+          </w:tcPr>
+          <w:p>
+            <w:r>
+              <w:t>Access class-level attributes, factories</w:t>
+            </w:r>
+          </w:p>
+        </w:tc>
+      </w:tr>
+    </w:tbl>
+    <w:p>
+      <w:r>
+        <w:pict w14:anchorId="563D9B3A">
+          <v:rect id="_x0000_i1089" style="width:0;height:1.5pt" o:hralign="center" o:hrstd="t" o:hr="t" fillcolor="#a0a0a0" stroked="f"/>
+        </w:pict>
+      </w:r>
+    </w:p>
+    <w:p>
+      <w:pPr>
+        <w:rPr>
+          <w:b/>
+          <w:bCs/>
+        </w:rPr>
+      </w:pPr>
+      <w:r>
+        <w:rPr>
+          <w:rFonts w:ascii="Segoe UI Emoji" w:hAnsi="Segoe UI Emoji" w:cs="Segoe UI Emoji"/>
+          <w:b/>
+          <w:bCs/>
+        </w:rPr>
+        <w:t>🔧</w:t>
+      </w:r>
+      <w:r>
+        <w:rPr>
+          <w:b/>
+          <w:bCs/>
+        </w:rPr>
+        <w:t xml:space="preserve"> Example with Both</w:t>
+      </w:r>
+    </w:p>
+    <w:p>
+      <w:r>
+        <w:t>python</w:t>
+      </w:r>
+    </w:p>
+    <w:p>
+      <w:proofErr w:type="spellStart"/>
+      <w:r>
+        <w:t>CopyEdit</w:t>
+      </w:r>
+      <w:proofErr w:type="spellEnd"/>
+    </w:p>
+    <w:p>
+      <w:r>
+        <w:lastRenderedPageBreak/>
+        <w:t>class Car:</w:t>
+      </w:r>
+    </w:p>
+    <w:p>
+      <w:r>
+        <w:t xml:space="preserve">    brand = "Toyota"</w:t>
+      </w:r>
+    </w:p>
+    <w:p/>
+    <w:p>
+      <w:r>
+        <w:t xml:space="preserve">    def __</w:t>
+      </w:r>
+      <w:proofErr w:type="spellStart"/>
+      <w:r>
+        <w:t>init</w:t>
+      </w:r>
+      <w:proofErr w:type="spellEnd"/>
+      <w:r>
+        <w:t>_</w:t>
+      </w:r>
+      <w:proofErr w:type="gramStart"/>
+      <w:r>
+        <w:t>_(</w:t>
+      </w:r>
+      <w:proofErr w:type="gramEnd"/>
+      <w:r>
+        <w:t>self, color):</w:t>
+      </w:r>
+    </w:p>
+    <w:p>
+      <w:r>
+        <w:t xml:space="preserve">        </w:t>
+      </w:r>
+      <w:proofErr w:type="spellStart"/>
+      <w:proofErr w:type="gramStart"/>
+      <w:r>
+        <w:t>self.color</w:t>
+      </w:r>
+      <w:proofErr w:type="spellEnd"/>
+      <w:proofErr w:type="gramEnd"/>
+      <w:r>
+        <w:t xml:space="preserve"> = </w:t>
+      </w:r>
+      <w:proofErr w:type="gramStart"/>
+      <w:r>
+        <w:t>color  #</w:t>
+      </w:r>
+      <w:proofErr w:type="gramEnd"/>
+      <w:r>
+        <w:t xml:space="preserve"> instance variable</w:t>
+      </w:r>
+    </w:p>
+    <w:p/>
+    <w:p>
+      <w:r>
+        <w:t xml:space="preserve">    @classmethod</w:t>
+      </w:r>
+    </w:p>
+    <w:p>
+      <w:r>
+        <w:t xml:space="preserve">    def </w:t>
+      </w:r>
+      <w:proofErr w:type="spellStart"/>
+      <w:r>
+        <w:t>from_</w:t>
+      </w:r>
+      <w:proofErr w:type="gramStart"/>
+      <w:r>
+        <w:t>color</w:t>
+      </w:r>
+      <w:proofErr w:type="spellEnd"/>
+      <w:r>
+        <w:t>(</w:t>
+      </w:r>
+      <w:proofErr w:type="spellStart"/>
+      <w:proofErr w:type="gramEnd"/>
+      <w:r>
+        <w:t>cls</w:t>
+      </w:r>
+      <w:proofErr w:type="spellEnd"/>
+      <w:r>
+        <w:t>, color):</w:t>
+      </w:r>
+    </w:p>
+    <w:p>
+      <w:r>
+        <w:t xml:space="preserve">        return </w:t>
+      </w:r>
+      <w:proofErr w:type="spellStart"/>
+      <w:r>
+        <w:t>cls</w:t>
+      </w:r>
+      <w:proofErr w:type="spellEnd"/>
+      <w:r>
+        <w:t>(</w:t>
+      </w:r>
+      <w:proofErr w:type="gramStart"/>
+      <w:r>
+        <w:t>color)  #</w:t>
+      </w:r>
+      <w:proofErr w:type="gramEnd"/>
+      <w:r>
+        <w:t xml:space="preserve"> create instance using class reference</w:t>
+      </w:r>
+    </w:p>
+    <w:p/>
     <w:sectPr>
       <w:pgSz w:w="12240" w:h="15840"/>
       <w:pgMar w:top="1440" w:right="1440" w:bottom="1440" w:left="1440" w:header="720" w:footer="720" w:gutter="0"/>
@@ -22564,9 +23417,9 @@
     </w:lvl>
   </w:abstractNum>
   <w:abstractNum w:abstractNumId="2" w15:restartNumberingAfterBreak="0">
-    <w:nsid w:val="28F91E01"/>
+    <w:nsid w:val="0F9872B6"/>
     <w:multiLevelType w:val="multilevel"/>
-    <w:tmpl w:val="9314E71E"/>
+    <w:tmpl w:val="F994633A"/>
     <w:lvl w:ilvl="0">
       <w:start w:val="1"/>
       <w:numFmt w:val="bullet"/>
@@ -22713,9 +23566,9 @@
     </w:lvl>
   </w:abstractNum>
   <w:abstractNum w:abstractNumId="3" w15:restartNumberingAfterBreak="0">
-    <w:nsid w:val="33480ACF"/>
+    <w:nsid w:val="28F91E01"/>
     <w:multiLevelType w:val="multilevel"/>
-    <w:tmpl w:val="CCD6C6AA"/>
+    <w:tmpl w:val="9314E71E"/>
     <w:lvl w:ilvl="0">
       <w:start w:val="1"/>
       <w:numFmt w:val="bullet"/>
@@ -22862,9 +23715,9 @@
     </w:lvl>
   </w:abstractNum>
   <w:abstractNum w:abstractNumId="4" w15:restartNumberingAfterBreak="0">
-    <w:nsid w:val="35F52497"/>
+    <w:nsid w:val="33480ACF"/>
     <w:multiLevelType w:val="multilevel"/>
-    <w:tmpl w:val="B8623F82"/>
+    <w:tmpl w:val="CCD6C6AA"/>
     <w:lvl w:ilvl="0">
       <w:start w:val="1"/>
       <w:numFmt w:val="bullet"/>
@@ -23011,9 +23864,9 @@
     </w:lvl>
   </w:abstractNum>
   <w:abstractNum w:abstractNumId="5" w15:restartNumberingAfterBreak="0">
-    <w:nsid w:val="4E98558D"/>
+    <w:nsid w:val="35F52497"/>
     <w:multiLevelType w:val="multilevel"/>
-    <w:tmpl w:val="AA12FAA8"/>
+    <w:tmpl w:val="B8623F82"/>
     <w:lvl w:ilvl="0">
       <w:start w:val="1"/>
       <w:numFmt w:val="bullet"/>
@@ -23160,9 +24013,9 @@
     </w:lvl>
   </w:abstractNum>
   <w:abstractNum w:abstractNumId="6" w15:restartNumberingAfterBreak="0">
-    <w:nsid w:val="522B710A"/>
+    <w:nsid w:val="4E98558D"/>
     <w:multiLevelType w:val="multilevel"/>
-    <w:tmpl w:val="94DEAE70"/>
+    <w:tmpl w:val="AA12FAA8"/>
     <w:lvl w:ilvl="0">
       <w:start w:val="1"/>
       <w:numFmt w:val="bullet"/>
@@ -23309,9 +24162,9 @@
     </w:lvl>
   </w:abstractNum>
   <w:abstractNum w:abstractNumId="7" w15:restartNumberingAfterBreak="0">
-    <w:nsid w:val="5AA247A7"/>
+    <w:nsid w:val="522B710A"/>
     <w:multiLevelType w:val="multilevel"/>
-    <w:tmpl w:val="1A241A54"/>
+    <w:tmpl w:val="94DEAE70"/>
     <w:lvl w:ilvl="0">
       <w:start w:val="1"/>
       <w:numFmt w:val="bullet"/>
@@ -23458,9 +24311,9 @@
     </w:lvl>
   </w:abstractNum>
   <w:abstractNum w:abstractNumId="8" w15:restartNumberingAfterBreak="0">
-    <w:nsid w:val="5FE63B89"/>
+    <w:nsid w:val="5AA247A7"/>
     <w:multiLevelType w:val="multilevel"/>
-    <w:tmpl w:val="5F0A7ADE"/>
+    <w:tmpl w:val="1A241A54"/>
     <w:lvl w:ilvl="0">
       <w:start w:val="1"/>
       <w:numFmt w:val="bullet"/>
@@ -23607,6 +24460,155 @@
     </w:lvl>
   </w:abstractNum>
   <w:abstractNum w:abstractNumId="9" w15:restartNumberingAfterBreak="0">
+    <w:nsid w:val="5FE63B89"/>
+    <w:multiLevelType w:val="multilevel"/>
+    <w:tmpl w:val="5F0A7ADE"/>
+    <w:lvl w:ilvl="0">
+      <w:start w:val="1"/>
+      <w:numFmt w:val="bullet"/>
+      <w:lvlText w:val=""/>
+      <w:lvlJc w:val="left"/>
+      <w:pPr>
+        <w:tabs>
+          <w:tab w:val="num" w:pos="720"/>
+        </w:tabs>
+        <w:ind w:left="720" w:hanging="360"/>
+      </w:pPr>
+      <w:rPr>
+        <w:rFonts w:ascii="Symbol" w:hAnsi="Symbol" w:hint="default"/>
+        <w:sz w:val="20"/>
+      </w:rPr>
+    </w:lvl>
+    <w:lvl w:ilvl="1" w:tentative="1">
+      <w:start w:val="1"/>
+      <w:numFmt w:val="bullet"/>
+      <w:lvlText w:val="o"/>
+      <w:lvlJc w:val="left"/>
+      <w:pPr>
+        <w:tabs>
+          <w:tab w:val="num" w:pos="1440"/>
+        </w:tabs>
+        <w:ind w:left="1440" w:hanging="360"/>
+      </w:pPr>
+      <w:rPr>
+        <w:rFonts w:ascii="Courier New" w:hAnsi="Courier New" w:hint="default"/>
+        <w:sz w:val="20"/>
+      </w:rPr>
+    </w:lvl>
+    <w:lvl w:ilvl="2" w:tentative="1">
+      <w:start w:val="1"/>
+      <w:numFmt w:val="bullet"/>
+      <w:lvlText w:val=""/>
+      <w:lvlJc w:val="left"/>
+      <w:pPr>
+        <w:tabs>
+          <w:tab w:val="num" w:pos="2160"/>
+        </w:tabs>
+        <w:ind w:left="2160" w:hanging="360"/>
+      </w:pPr>
+      <w:rPr>
+        <w:rFonts w:ascii="Wingdings" w:hAnsi="Wingdings" w:hint="default"/>
+        <w:sz w:val="20"/>
+      </w:rPr>
+    </w:lvl>
+    <w:lvl w:ilvl="3" w:tentative="1">
+      <w:start w:val="1"/>
+      <w:numFmt w:val="bullet"/>
+      <w:lvlText w:val=""/>
+      <w:lvlJc w:val="left"/>
+      <w:pPr>
+        <w:tabs>
+          <w:tab w:val="num" w:pos="2880"/>
+        </w:tabs>
+        <w:ind w:left="2880" w:hanging="360"/>
+      </w:pPr>
+      <w:rPr>
+        <w:rFonts w:ascii="Wingdings" w:hAnsi="Wingdings" w:hint="default"/>
+        <w:sz w:val="20"/>
+      </w:rPr>
+    </w:lvl>
+    <w:lvl w:ilvl="4" w:tentative="1">
+      <w:start w:val="1"/>
+      <w:numFmt w:val="bullet"/>
+      <w:lvlText w:val=""/>
+      <w:lvlJc w:val="left"/>
+      <w:pPr>
+        <w:tabs>
+          <w:tab w:val="num" w:pos="3600"/>
+        </w:tabs>
+        <w:ind w:left="3600" w:hanging="360"/>
+      </w:pPr>
+      <w:rPr>
+        <w:rFonts w:ascii="Wingdings" w:hAnsi="Wingdings" w:hint="default"/>
+        <w:sz w:val="20"/>
+      </w:rPr>
+    </w:lvl>
+    <w:lvl w:ilvl="5" w:tentative="1">
+      <w:start w:val="1"/>
+      <w:numFmt w:val="bullet"/>
+      <w:lvlText w:val=""/>
+      <w:lvlJc w:val="left"/>
+      <w:pPr>
+        <w:tabs>
+          <w:tab w:val="num" w:pos="4320"/>
+        </w:tabs>
+        <w:ind w:left="4320" w:hanging="360"/>
+      </w:pPr>
+      <w:rPr>
+        <w:rFonts w:ascii="Wingdings" w:hAnsi="Wingdings" w:hint="default"/>
+        <w:sz w:val="20"/>
+      </w:rPr>
+    </w:lvl>
+    <w:lvl w:ilvl="6" w:tentative="1">
+      <w:start w:val="1"/>
+      <w:numFmt w:val="bullet"/>
+      <w:lvlText w:val=""/>
+      <w:lvlJc w:val="left"/>
+      <w:pPr>
+        <w:tabs>
+          <w:tab w:val="num" w:pos="5040"/>
+        </w:tabs>
+        <w:ind w:left="5040" w:hanging="360"/>
+      </w:pPr>
+      <w:rPr>
+        <w:rFonts w:ascii="Wingdings" w:hAnsi="Wingdings" w:hint="default"/>
+        <w:sz w:val="20"/>
+      </w:rPr>
+    </w:lvl>
+    <w:lvl w:ilvl="7" w:tentative="1">
+      <w:start w:val="1"/>
+      <w:numFmt w:val="bullet"/>
+      <w:lvlText w:val=""/>
+      <w:lvlJc w:val="left"/>
+      <w:pPr>
+        <w:tabs>
+          <w:tab w:val="num" w:pos="5760"/>
+        </w:tabs>
+        <w:ind w:left="5760" w:hanging="360"/>
+      </w:pPr>
+      <w:rPr>
+        <w:rFonts w:ascii="Wingdings" w:hAnsi="Wingdings" w:hint="default"/>
+        <w:sz w:val="20"/>
+      </w:rPr>
+    </w:lvl>
+    <w:lvl w:ilvl="8" w:tentative="1">
+      <w:start w:val="1"/>
+      <w:numFmt w:val="bullet"/>
+      <w:lvlText w:val=""/>
+      <w:lvlJc w:val="left"/>
+      <w:pPr>
+        <w:tabs>
+          <w:tab w:val="num" w:pos="6480"/>
+        </w:tabs>
+        <w:ind w:left="6480" w:hanging="360"/>
+      </w:pPr>
+      <w:rPr>
+        <w:rFonts w:ascii="Wingdings" w:hAnsi="Wingdings" w:hint="default"/>
+        <w:sz w:val="20"/>
+      </w:rPr>
+    </w:lvl>
+  </w:abstractNum>
+  <w:abstractNum w:abstractNumId="10" w15:restartNumberingAfterBreak="0">
     <w:nsid w:val="63BB4DA4"/>
     <w:multiLevelType w:val="multilevel"/>
     <w:tmpl w:val="A19A42D8"/>
@@ -23719,7 +24721,156 @@
       </w:pPr>
     </w:lvl>
   </w:abstractNum>
-  <w:abstractNum w:abstractNumId="10" w15:restartNumberingAfterBreak="0">
+  <w:abstractNum w:abstractNumId="11" w15:restartNumberingAfterBreak="0">
+    <w:nsid w:val="749973E9"/>
+    <w:multiLevelType w:val="multilevel"/>
+    <w:tmpl w:val="FA7065E0"/>
+    <w:lvl w:ilvl="0">
+      <w:start w:val="1"/>
+      <w:numFmt w:val="bullet"/>
+      <w:lvlText w:val=""/>
+      <w:lvlJc w:val="left"/>
+      <w:pPr>
+        <w:tabs>
+          <w:tab w:val="num" w:pos="720"/>
+        </w:tabs>
+        <w:ind w:left="720" w:hanging="360"/>
+      </w:pPr>
+      <w:rPr>
+        <w:rFonts w:ascii="Symbol" w:hAnsi="Symbol" w:hint="default"/>
+        <w:sz w:val="20"/>
+      </w:rPr>
+    </w:lvl>
+    <w:lvl w:ilvl="1" w:tentative="1">
+      <w:start w:val="1"/>
+      <w:numFmt w:val="bullet"/>
+      <w:lvlText w:val="o"/>
+      <w:lvlJc w:val="left"/>
+      <w:pPr>
+        <w:tabs>
+          <w:tab w:val="num" w:pos="1440"/>
+        </w:tabs>
+        <w:ind w:left="1440" w:hanging="360"/>
+      </w:pPr>
+      <w:rPr>
+        <w:rFonts w:ascii="Courier New" w:hAnsi="Courier New" w:hint="default"/>
+        <w:sz w:val="20"/>
+      </w:rPr>
+    </w:lvl>
+    <w:lvl w:ilvl="2" w:tentative="1">
+      <w:start w:val="1"/>
+      <w:numFmt w:val="bullet"/>
+      <w:lvlText w:val=""/>
+      <w:lvlJc w:val="left"/>
+      <w:pPr>
+        <w:tabs>
+          <w:tab w:val="num" w:pos="2160"/>
+        </w:tabs>
+        <w:ind w:left="2160" w:hanging="360"/>
+      </w:pPr>
+      <w:rPr>
+        <w:rFonts w:ascii="Wingdings" w:hAnsi="Wingdings" w:hint="default"/>
+        <w:sz w:val="20"/>
+      </w:rPr>
+    </w:lvl>
+    <w:lvl w:ilvl="3" w:tentative="1">
+      <w:start w:val="1"/>
+      <w:numFmt w:val="bullet"/>
+      <w:lvlText w:val=""/>
+      <w:lvlJc w:val="left"/>
+      <w:pPr>
+        <w:tabs>
+          <w:tab w:val="num" w:pos="2880"/>
+        </w:tabs>
+        <w:ind w:left="2880" w:hanging="360"/>
+      </w:pPr>
+      <w:rPr>
+        <w:rFonts w:ascii="Wingdings" w:hAnsi="Wingdings" w:hint="default"/>
+        <w:sz w:val="20"/>
+      </w:rPr>
+    </w:lvl>
+    <w:lvl w:ilvl="4" w:tentative="1">
+      <w:start w:val="1"/>
+      <w:numFmt w:val="bullet"/>
+      <w:lvlText w:val=""/>
+      <w:lvlJc w:val="left"/>
+      <w:pPr>
+        <w:tabs>
+          <w:tab w:val="num" w:pos="3600"/>
+        </w:tabs>
+        <w:ind w:left="3600" w:hanging="360"/>
+      </w:pPr>
+      <w:rPr>
+        <w:rFonts w:ascii="Wingdings" w:hAnsi="Wingdings" w:hint="default"/>
+        <w:sz w:val="20"/>
+      </w:rPr>
+    </w:lvl>
+    <w:lvl w:ilvl="5" w:tentative="1">
+      <w:start w:val="1"/>
+      <w:numFmt w:val="bullet"/>
+      <w:lvlText w:val=""/>
+      <w:lvlJc w:val="left"/>
+      <w:pPr>
+        <w:tabs>
+          <w:tab w:val="num" w:pos="4320"/>
+        </w:tabs>
+        <w:ind w:left="4320" w:hanging="360"/>
+      </w:pPr>
+      <w:rPr>
+        <w:rFonts w:ascii="Wingdings" w:hAnsi="Wingdings" w:hint="default"/>
+        <w:sz w:val="20"/>
+      </w:rPr>
+    </w:lvl>
+    <w:lvl w:ilvl="6" w:tentative="1">
+      <w:start w:val="1"/>
+      <w:numFmt w:val="bullet"/>
+      <w:lvlText w:val=""/>
+      <w:lvlJc w:val="left"/>
+      <w:pPr>
+        <w:tabs>
+          <w:tab w:val="num" w:pos="5040"/>
+        </w:tabs>
+        <w:ind w:left="5040" w:hanging="360"/>
+      </w:pPr>
+      <w:rPr>
+        <w:rFonts w:ascii="Wingdings" w:hAnsi="Wingdings" w:hint="default"/>
+        <w:sz w:val="20"/>
+      </w:rPr>
+    </w:lvl>
+    <w:lvl w:ilvl="7" w:tentative="1">
+      <w:start w:val="1"/>
+      <w:numFmt w:val="bullet"/>
+      <w:lvlText w:val=""/>
+      <w:lvlJc w:val="left"/>
+      <w:pPr>
+        <w:tabs>
+          <w:tab w:val="num" w:pos="5760"/>
+        </w:tabs>
+        <w:ind w:left="5760" w:hanging="360"/>
+      </w:pPr>
+      <w:rPr>
+        <w:rFonts w:ascii="Wingdings" w:hAnsi="Wingdings" w:hint="default"/>
+        <w:sz w:val="20"/>
+      </w:rPr>
+    </w:lvl>
+    <w:lvl w:ilvl="8" w:tentative="1">
+      <w:start w:val="1"/>
+      <w:numFmt w:val="bullet"/>
+      <w:lvlText w:val=""/>
+      <w:lvlJc w:val="left"/>
+      <w:pPr>
+        <w:tabs>
+          <w:tab w:val="num" w:pos="6480"/>
+        </w:tabs>
+        <w:ind w:left="6480" w:hanging="360"/>
+      </w:pPr>
+      <w:rPr>
+        <w:rFonts w:ascii="Wingdings" w:hAnsi="Wingdings" w:hint="default"/>
+        <w:sz w:val="20"/>
+      </w:rPr>
+    </w:lvl>
+  </w:abstractNum>
+  <w:abstractNum w:abstractNumId="12" w15:restartNumberingAfterBreak="0">
     <w:nsid w:val="77276C18"/>
     <w:multiLevelType w:val="multilevel"/>
     <w:tmpl w:val="2A127144"/>
@@ -23837,19 +24988,19 @@
     </w:lvl>
   </w:abstractNum>
   <w:num w:numId="1" w16cid:durableId="218565061">
+    <w:abstractNumId w:val="9"/>
+  </w:num>
+  <w:num w:numId="2" w16cid:durableId="318465574">
+    <w:abstractNumId w:val="4"/>
+  </w:num>
+  <w:num w:numId="3" w16cid:durableId="685406156">
     <w:abstractNumId w:val="8"/>
   </w:num>
-  <w:num w:numId="2" w16cid:durableId="318465574">
-    <w:abstractNumId w:val="3"/>
-  </w:num>
-  <w:num w:numId="3" w16cid:durableId="685406156">
-    <w:abstractNumId w:val="7"/>
-  </w:num>
   <w:num w:numId="4" w16cid:durableId="2008438455">
-    <w:abstractNumId w:val="4"/>
+    <w:abstractNumId w:val="5"/>
   </w:num>
   <w:num w:numId="5" w16cid:durableId="1794516693">
-    <w:abstractNumId w:val="10"/>
+    <w:abstractNumId w:val="12"/>
   </w:num>
   <w:num w:numId="6" w16cid:durableId="1536456900">
     <w:abstractNumId w:val="0"/>
@@ -23858,16 +25009,22 @@
     <w:abstractNumId w:val="1"/>
   </w:num>
   <w:num w:numId="8" w16cid:durableId="1895656986">
-    <w:abstractNumId w:val="9"/>
+    <w:abstractNumId w:val="10"/>
   </w:num>
   <w:num w:numId="9" w16cid:durableId="6299401">
+    <w:abstractNumId w:val="3"/>
+  </w:num>
+  <w:num w:numId="10" w16cid:durableId="1639189422">
+    <w:abstractNumId w:val="6"/>
+  </w:num>
+  <w:num w:numId="11" w16cid:durableId="1502238086">
+    <w:abstractNumId w:val="7"/>
+  </w:num>
+  <w:num w:numId="12" w16cid:durableId="396394492">
     <w:abstractNumId w:val="2"/>
   </w:num>
-  <w:num w:numId="10" w16cid:durableId="1639189422">
-    <w:abstractNumId w:val="5"/>
-  </w:num>
-  <w:num w:numId="11" w16cid:durableId="1502238086">
-    <w:abstractNumId w:val="6"/>
+  <w:num w:numId="13" w16cid:durableId="1779982634">
+    <w:abstractNumId w:val="11"/>
   </w:num>
 </w:numbering>
 </file>
@@ -24475,7 +25632,6 @@
   <w:style w:type="character" w:default="1" w:styleId="DefaultParagraphFont">
     <w:name w:val="Default Paragraph Font"/>
     <w:uiPriority w:val="1"/>
-    <w:semiHidden/>
     <w:unhideWhenUsed/>
   </w:style>
   <w:style w:type="table" w:default="1" w:styleId="TableNormal">

</xml_diff>